<commit_message>
opzet to en fo
</commit_message>
<xml_diff>
--- a/Documentatie/kerntaak 1/Functioneel ontwerp (JG Webmarketing).docx
+++ b/Documentatie/kerntaak 1/Functioneel ontwerp (JG Webmarketing).docx
@@ -108,18 +108,18 @@
                 <w:placeholder>
                   <w:docPart w:val="BBFB7193152C4D0CA9D0972AF68E153F"/>
                 </w:placeholder>
-                <w:showingPlcHdr/>
                 <w:text/>
               </w:sdtPr>
               <w:sdtEndPr/>
               <w:sdtContent>
                 <w:r>
-                  <w:rPr>
-                    <w:rStyle w:val="PlaceholderText"/>
-                    <w:lang w:val="en-GB"/>
-                  </w:rPr>
-                  <w:t>Click or tap here to enter text.</w:t>
+                  <w:t xml:space="preserve">JG </w:t>
                 </w:r>
+                <w:proofErr w:type="spellStart"/>
+                <w:r>
+                  <w:t>Webmarketing</w:t>
+                </w:r>
+                <w:proofErr w:type="spellEnd"/>
               </w:sdtContent>
             </w:sdt>
             <w:bookmarkEnd w:id="0"/>
@@ -160,17 +160,12 @@
                 <w:placeholder>
                   <w:docPart w:val="66491E00A1A647F495D608B54161D6D2"/>
                 </w:placeholder>
-                <w:showingPlcHdr/>
                 <w:text/>
               </w:sdtPr>
               <w:sdtEndPr/>
               <w:sdtContent>
                 <w:r>
-                  <w:rPr>
-                    <w:rStyle w:val="PlaceholderText"/>
-                    <w:lang w:val="en-GB"/>
-                  </w:rPr>
-                  <w:t>Click or tap here to enter text.</w:t>
+                  <w:t>1.0</w:t>
                 </w:r>
               </w:sdtContent>
             </w:sdt>
@@ -212,17 +207,12 @@
                 <w:placeholder>
                   <w:docPart w:val="6F8478842B54485BBCB36C1303EE5ECD"/>
                 </w:placeholder>
-                <w:showingPlcHdr/>
                 <w:text/>
               </w:sdtPr>
               <w:sdtEndPr/>
               <w:sdtContent>
                 <w:r>
-                  <w:rPr>
-                    <w:rStyle w:val="PlaceholderText"/>
-                    <w:lang w:val="en-GB"/>
-                  </w:rPr>
-                  <w:t>Click or tap here to enter text.</w:t>
+                  <w:t>Robert Polman</w:t>
                 </w:r>
               </w:sdtContent>
             </w:sdt>
@@ -263,17 +253,12 @@
                 <w:placeholder>
                   <w:docPart w:val="C35CABAD8BF04D678537D94F1A495F29"/>
                 </w:placeholder>
-                <w:showingPlcHdr/>
                 <w:text/>
               </w:sdtPr>
               <w:sdtEndPr/>
               <w:sdtContent>
                 <w:r>
-                  <w:rPr>
-                    <w:rStyle w:val="PlaceholderText"/>
-                    <w:lang w:val="en-GB"/>
-                  </w:rPr>
-                  <w:t>Click or tap here to enter text.</w:t>
+                  <w:t>2021-09-23</w:t>
                 </w:r>
               </w:sdtContent>
             </w:sdt>
@@ -471,7 +456,6 @@
       </w:r>
     </w:p>
     <w:bookmarkStart w:id="3" w:name="_Toc2080247"/>
-    <w:bookmarkStart w:id="4" w:name="_Toc5827124"/>
     <w:p>
       <w:pPr>
         <w:pStyle w:val="Heading1"/>
@@ -486,6 +470,7 @@
       <w:r>
         <w:fldChar w:fldCharType="separate"/>
       </w:r>
+      <w:bookmarkStart w:id="4" w:name="_Toc83303676"/>
       <w:r>
         <w:rPr>
           <w:rStyle w:val="Hyperlink"/>
@@ -595,28 +580,36 @@
                 <w:b w:val="0"/>
               </w:rPr>
             </w:pPr>
-            <w:proofErr w:type="spellStart"/>
             <w:r>
               <w:rPr>
                 <w:b w:val="0"/>
               </w:rPr>
-              <w:t>yyyy</w:t>
-            </w:r>
-            <w:proofErr w:type="spellEnd"/>
+              <w:t>2021</w:t>
+            </w:r>
             <w:r>
               <w:rPr>
                 <w:b w:val="0"/>
               </w:rPr>
-              <w:t>-mm-</w:t>
-            </w:r>
-            <w:proofErr w:type="spellStart"/>
+              <w:t>-</w:t>
+            </w:r>
             <w:r>
               <w:rPr>
                 <w:b w:val="0"/>
               </w:rPr>
-              <w:t>dd</w:t>
-            </w:r>
-            <w:proofErr w:type="spellEnd"/>
+              <w:t>09</w:t>
+            </w:r>
+            <w:r>
+              <w:rPr>
+                <w:b w:val="0"/>
+              </w:rPr>
+              <w:t>-</w:t>
+            </w:r>
+            <w:r>
+              <w:rPr>
+                <w:b w:val="0"/>
+              </w:rPr>
+              <w:t>23</w:t>
+            </w:r>
           </w:p>
         </w:tc>
         <w:tc>
@@ -629,11 +622,9 @@
               <w:jc w:val="center"/>
               <w:cnfStyle w:val="000000100000" w:firstRow="0" w:lastRow="0" w:firstColumn="0" w:lastColumn="0" w:oddVBand="0" w:evenVBand="0" w:oddHBand="1" w:evenHBand="0" w:firstRowFirstColumn="0" w:firstRowLastColumn="0" w:lastRowFirstColumn="0" w:lastRowLastColumn="0"/>
             </w:pPr>
-            <w:proofErr w:type="spellStart"/>
-            <w:r>
-              <w:t>x.x</w:t>
-            </w:r>
-            <w:proofErr w:type="spellEnd"/>
+            <w:r>
+              <w:t>1.0</w:t>
+            </w:r>
           </w:p>
         </w:tc>
         <w:tc>
@@ -645,6 +636,9 @@
               <w:pStyle w:val="NoSpacing"/>
               <w:cnfStyle w:val="000000100000" w:firstRow="0" w:lastRow="0" w:firstColumn="0" w:lastColumn="0" w:oddVBand="0" w:evenVBand="0" w:oddHBand="1" w:evenHBand="0" w:firstRowFirstColumn="0" w:firstRowLastColumn="0" w:lastRowFirstColumn="0" w:lastRowLastColumn="0"/>
             </w:pPr>
+            <w:r>
+              <w:t>Robert Polman</w:t>
+            </w:r>
           </w:p>
         </w:tc>
         <w:tc>
@@ -656,6 +650,9 @@
               <w:pStyle w:val="NoSpacing"/>
               <w:cnfStyle w:val="000000100000" w:firstRow="0" w:lastRow="0" w:firstColumn="0" w:lastColumn="0" w:oddVBand="0" w:evenVBand="0" w:oddHBand="1" w:evenHBand="0" w:firstRowFirstColumn="0" w:firstRowLastColumn="0" w:lastRowFirstColumn="0" w:lastRowLastColumn="0"/>
             </w:pPr>
+            <w:r>
+              <w:t>Eerste opzet</w:t>
+            </w:r>
           </w:p>
         </w:tc>
       </w:tr>
@@ -865,7 +862,7 @@
       <w:r>
         <w:fldChar w:fldCharType="separate"/>
       </w:r>
-      <w:hyperlink w:anchor="_Toc5827124" w:history="1">
+      <w:hyperlink w:anchor="_Toc83303676" w:history="1">
         <w:r>
           <w:rPr>
             <w:rStyle w:val="Hyperlink"/>
@@ -892,7 +889,7 @@
             <w:noProof/>
             <w:webHidden/>
           </w:rPr>
-          <w:instrText xml:space="preserve"> PAGEREF _Toc5827124 \h </w:instrText>
+          <w:instrText xml:space="preserve"> PAGEREF _Toc83303676 \h </w:instrText>
         </w:r>
         <w:r>
           <w:rPr>
@@ -935,7 +932,7 @@
           <w:lang w:eastAsia="nl-NL"/>
         </w:rPr>
       </w:pPr>
-      <w:hyperlink w:anchor="_Toc5827125" w:history="1">
+      <w:hyperlink w:anchor="_Toc83303677" w:history="1">
         <w:r>
           <w:rPr>
             <w:rStyle w:val="Hyperlink"/>
@@ -962,7 +959,7 @@
             <w:noProof/>
             <w:webHidden/>
           </w:rPr>
-          <w:instrText xml:space="preserve"> PAGEREF _Toc5827125 \h </w:instrText>
+          <w:instrText xml:space="preserve"> PAGEREF _Toc83303677 \h </w:instrText>
         </w:r>
         <w:r>
           <w:rPr>
@@ -982,7 +979,7 @@
             <w:noProof/>
             <w:webHidden/>
           </w:rPr>
-          <w:t>3</w:t>
+          <w:t>4</w:t>
         </w:r>
         <w:r>
           <w:rPr>
@@ -1005,7 +1002,7 @@
           <w:lang w:eastAsia="nl-NL"/>
         </w:rPr>
       </w:pPr>
-      <w:hyperlink w:anchor="_Toc5827126" w:history="1">
+      <w:hyperlink w:anchor="_Toc83303678" w:history="1">
         <w:r>
           <w:rPr>
             <w:rStyle w:val="Hyperlink"/>
@@ -1032,7 +1029,7 @@
             <w:noProof/>
             <w:webHidden/>
           </w:rPr>
-          <w:instrText xml:space="preserve"> PAGEREF _Toc5827126 \h </w:instrText>
+          <w:instrText xml:space="preserve"> PAGEREF _Toc83303678 \h </w:instrText>
         </w:r>
         <w:r>
           <w:rPr>
@@ -1052,7 +1049,7 @@
             <w:noProof/>
             <w:webHidden/>
           </w:rPr>
-          <w:t>3</w:t>
+          <w:t>4</w:t>
         </w:r>
         <w:r>
           <w:rPr>
@@ -1075,7 +1072,7 @@
           <w:lang w:eastAsia="nl-NL"/>
         </w:rPr>
       </w:pPr>
-      <w:hyperlink w:anchor="_Toc5827127" w:history="1">
+      <w:hyperlink w:anchor="_Toc83303679" w:history="1">
         <w:r>
           <w:rPr>
             <w:rStyle w:val="Hyperlink"/>
@@ -1102,7 +1099,7 @@
             <w:noProof/>
             <w:webHidden/>
           </w:rPr>
-          <w:instrText xml:space="preserve"> PAGEREF _Toc5827127 \h </w:instrText>
+          <w:instrText xml:space="preserve"> PAGEREF _Toc83303679 \h </w:instrText>
         </w:r>
         <w:r>
           <w:rPr>
@@ -1122,7 +1119,7 @@
             <w:noProof/>
             <w:webHidden/>
           </w:rPr>
-          <w:t>3</w:t>
+          <w:t>4</w:t>
         </w:r>
         <w:r>
           <w:rPr>
@@ -1145,7 +1142,7 @@
           <w:lang w:eastAsia="nl-NL"/>
         </w:rPr>
       </w:pPr>
-      <w:hyperlink w:anchor="_Toc5827128" w:history="1">
+      <w:hyperlink w:anchor="_Toc83303680" w:history="1">
         <w:r>
           <w:rPr>
             <w:rStyle w:val="Hyperlink"/>
@@ -1172,7 +1169,7 @@
             <w:noProof/>
             <w:webHidden/>
           </w:rPr>
-          <w:instrText xml:space="preserve"> PAGEREF _Toc5827128 \h </w:instrText>
+          <w:instrText xml:space="preserve"> PAGEREF _Toc83303680 \h </w:instrText>
         </w:r>
         <w:r>
           <w:rPr>
@@ -1192,7 +1189,7 @@
             <w:noProof/>
             <w:webHidden/>
           </w:rPr>
-          <w:t>3</w:t>
+          <w:t>5</w:t>
         </w:r>
         <w:r>
           <w:rPr>
@@ -1215,7 +1212,7 @@
           <w:lang w:eastAsia="nl-NL"/>
         </w:rPr>
       </w:pPr>
-      <w:hyperlink w:anchor="_Toc5827129" w:history="1">
+      <w:hyperlink w:anchor="_Toc83303681" w:history="1">
         <w:r>
           <w:rPr>
             <w:rStyle w:val="Hyperlink"/>
@@ -1242,7 +1239,7 @@
             <w:noProof/>
             <w:webHidden/>
           </w:rPr>
-          <w:instrText xml:space="preserve"> PAGEREF _Toc5827129 \h </w:instrText>
+          <w:instrText xml:space="preserve"> PAGEREF _Toc83303681 \h </w:instrText>
         </w:r>
         <w:r>
           <w:rPr>
@@ -1262,7 +1259,7 @@
             <w:noProof/>
             <w:webHidden/>
           </w:rPr>
-          <w:t>3</w:t>
+          <w:t>5</w:t>
         </w:r>
         <w:r>
           <w:rPr>
@@ -1285,13 +1282,13 @@
           <w:lang w:eastAsia="nl-NL"/>
         </w:rPr>
       </w:pPr>
-      <w:hyperlink w:anchor="_Toc5827130" w:history="1">
+      <w:hyperlink w:anchor="_Toc83303682" w:history="1">
         <w:r>
           <w:rPr>
             <w:rStyle w:val="Hyperlink"/>
             <w:noProof/>
           </w:rPr>
-          <w:t>Functie: Login</w:t>
+          <w:t>Functie: User login</w:t>
         </w:r>
         <w:r>
           <w:rPr>
@@ -1312,7 +1309,7 @@
             <w:noProof/>
             <w:webHidden/>
           </w:rPr>
-          <w:instrText xml:space="preserve"> PAGEREF _Toc5827130 \h </w:instrText>
+          <w:instrText xml:space="preserve"> PAGEREF _Toc83303682 \h </w:instrText>
         </w:r>
         <w:r>
           <w:rPr>
@@ -1332,7 +1329,7 @@
             <w:noProof/>
             <w:webHidden/>
           </w:rPr>
-          <w:t>3</w:t>
+          <w:t>5</w:t>
         </w:r>
         <w:r>
           <w:rPr>
@@ -1355,13 +1352,13 @@
           <w:lang w:eastAsia="nl-NL"/>
         </w:rPr>
       </w:pPr>
-      <w:hyperlink w:anchor="_Toc5827131" w:history="1">
+      <w:hyperlink w:anchor="_Toc83303683" w:history="1">
         <w:r>
           <w:rPr>
             <w:rStyle w:val="Hyperlink"/>
             <w:noProof/>
           </w:rPr>
-          <w:t>Functie: Functienaam 2</w:t>
+          <w:t>Functie: Rooster voor gebruikers</w:t>
         </w:r>
         <w:r>
           <w:rPr>
@@ -1382,7 +1379,7 @@
             <w:noProof/>
             <w:webHidden/>
           </w:rPr>
-          <w:instrText xml:space="preserve"> PAGEREF _Toc5827131 \h </w:instrText>
+          <w:instrText xml:space="preserve"> PAGEREF _Toc83303683 \h </w:instrText>
         </w:r>
         <w:r>
           <w:rPr>
@@ -1402,7 +1399,7 @@
             <w:noProof/>
             <w:webHidden/>
           </w:rPr>
-          <w:t>3</w:t>
+          <w:t>6</w:t>
         </w:r>
         <w:r>
           <w:rPr>
@@ -1425,13 +1422,13 @@
           <w:lang w:eastAsia="nl-NL"/>
         </w:rPr>
       </w:pPr>
-      <w:hyperlink w:anchor="_Toc5827132" w:history="1">
+      <w:hyperlink w:anchor="_Toc83303684" w:history="1">
         <w:r>
           <w:rPr>
             <w:rStyle w:val="Hyperlink"/>
             <w:noProof/>
           </w:rPr>
-          <w:t>Functie: Functienaam 3</w:t>
+          <w:t>Functie: Beschikbaarheid gebruikers</w:t>
         </w:r>
         <w:r>
           <w:rPr>
@@ -1452,7 +1449,7 @@
             <w:noProof/>
             <w:webHidden/>
           </w:rPr>
-          <w:instrText xml:space="preserve"> PAGEREF _Toc5827132 \h </w:instrText>
+          <w:instrText xml:space="preserve"> PAGEREF _Toc83303684 \h </w:instrText>
         </w:r>
         <w:r>
           <w:rPr>
@@ -1472,7 +1469,441 @@
             <w:noProof/>
             <w:webHidden/>
           </w:rPr>
-          <w:t>3</w:t>
+          <w:t>6</w:t>
+        </w:r>
+        <w:r>
+          <w:rPr>
+            <w:noProof/>
+            <w:webHidden/>
+          </w:rPr>
+          <w:fldChar w:fldCharType="end"/>
+        </w:r>
+      </w:hyperlink>
+    </w:p>
+    <w:p>
+      <w:pPr>
+        <w:pStyle w:val="TOC2"/>
+        <w:tabs>
+          <w:tab w:val="right" w:leader="dot" w:pos="9062"/>
+        </w:tabs>
+        <w:rPr>
+          <w:rFonts w:eastAsiaTheme="minorEastAsia"/>
+          <w:noProof/>
+          <w:lang w:eastAsia="nl-NL"/>
+        </w:rPr>
+      </w:pPr>
+      <w:hyperlink w:anchor="_Toc83303685" w:history="1">
+        <w:r>
+          <w:rPr>
+            <w:rStyle w:val="Hyperlink"/>
+            <w:noProof/>
+          </w:rPr>
+          <w:t>Functie: Overzicht van beschikbaarheid voor admin</w:t>
+        </w:r>
+        <w:r>
+          <w:rPr>
+            <w:noProof/>
+            <w:webHidden/>
+          </w:rPr>
+          <w:tab/>
+        </w:r>
+        <w:r>
+          <w:rPr>
+            <w:noProof/>
+            <w:webHidden/>
+          </w:rPr>
+          <w:fldChar w:fldCharType="begin"/>
+        </w:r>
+        <w:r>
+          <w:rPr>
+            <w:noProof/>
+            <w:webHidden/>
+          </w:rPr>
+          <w:instrText xml:space="preserve"> PAGEREF _Toc83303685 \h </w:instrText>
+        </w:r>
+        <w:r>
+          <w:rPr>
+            <w:noProof/>
+            <w:webHidden/>
+          </w:rPr>
+        </w:r>
+        <w:r>
+          <w:rPr>
+            <w:noProof/>
+            <w:webHidden/>
+          </w:rPr>
+          <w:fldChar w:fldCharType="separate"/>
+        </w:r>
+        <w:r>
+          <w:rPr>
+            <w:noProof/>
+            <w:webHidden/>
+          </w:rPr>
+          <w:t>6</w:t>
+        </w:r>
+        <w:r>
+          <w:rPr>
+            <w:noProof/>
+            <w:webHidden/>
+          </w:rPr>
+          <w:fldChar w:fldCharType="end"/>
+        </w:r>
+      </w:hyperlink>
+    </w:p>
+    <w:p>
+      <w:pPr>
+        <w:pStyle w:val="TOC2"/>
+        <w:tabs>
+          <w:tab w:val="right" w:leader="dot" w:pos="9062"/>
+        </w:tabs>
+        <w:rPr>
+          <w:rFonts w:eastAsiaTheme="minorEastAsia"/>
+          <w:noProof/>
+          <w:lang w:eastAsia="nl-NL"/>
+        </w:rPr>
+      </w:pPr>
+      <w:hyperlink w:anchor="_Toc83303686" w:history="1">
+        <w:r>
+          <w:rPr>
+            <w:rStyle w:val="Hyperlink"/>
+            <w:noProof/>
+          </w:rPr>
+          <w:t>Functie: Overzicht van gebruikers voor admin</w:t>
+        </w:r>
+        <w:r>
+          <w:rPr>
+            <w:noProof/>
+            <w:webHidden/>
+          </w:rPr>
+          <w:tab/>
+        </w:r>
+        <w:r>
+          <w:rPr>
+            <w:noProof/>
+            <w:webHidden/>
+          </w:rPr>
+          <w:fldChar w:fldCharType="begin"/>
+        </w:r>
+        <w:r>
+          <w:rPr>
+            <w:noProof/>
+            <w:webHidden/>
+          </w:rPr>
+          <w:instrText xml:space="preserve"> PAGEREF _Toc83303686 \h </w:instrText>
+        </w:r>
+        <w:r>
+          <w:rPr>
+            <w:noProof/>
+            <w:webHidden/>
+          </w:rPr>
+        </w:r>
+        <w:r>
+          <w:rPr>
+            <w:noProof/>
+            <w:webHidden/>
+          </w:rPr>
+          <w:fldChar w:fldCharType="separate"/>
+        </w:r>
+        <w:r>
+          <w:rPr>
+            <w:noProof/>
+            <w:webHidden/>
+          </w:rPr>
+          <w:t>7</w:t>
+        </w:r>
+        <w:r>
+          <w:rPr>
+            <w:noProof/>
+            <w:webHidden/>
+          </w:rPr>
+          <w:fldChar w:fldCharType="end"/>
+        </w:r>
+      </w:hyperlink>
+    </w:p>
+    <w:p>
+      <w:pPr>
+        <w:pStyle w:val="TOC2"/>
+        <w:tabs>
+          <w:tab w:val="right" w:leader="dot" w:pos="9062"/>
+        </w:tabs>
+        <w:rPr>
+          <w:rFonts w:eastAsiaTheme="minorEastAsia"/>
+          <w:noProof/>
+          <w:lang w:eastAsia="nl-NL"/>
+        </w:rPr>
+      </w:pPr>
+      <w:hyperlink w:anchor="_Toc83303687" w:history="1">
+        <w:r>
+          <w:rPr>
+            <w:rStyle w:val="Hyperlink"/>
+            <w:noProof/>
+          </w:rPr>
+          <w:t>Functie: Toevoegen van gebruikers voor admin</w:t>
+        </w:r>
+        <w:r>
+          <w:rPr>
+            <w:noProof/>
+            <w:webHidden/>
+          </w:rPr>
+          <w:tab/>
+        </w:r>
+        <w:r>
+          <w:rPr>
+            <w:noProof/>
+            <w:webHidden/>
+          </w:rPr>
+          <w:fldChar w:fldCharType="begin"/>
+        </w:r>
+        <w:r>
+          <w:rPr>
+            <w:noProof/>
+            <w:webHidden/>
+          </w:rPr>
+          <w:instrText xml:space="preserve"> PAGEREF _Toc83303687 \h </w:instrText>
+        </w:r>
+        <w:r>
+          <w:rPr>
+            <w:noProof/>
+            <w:webHidden/>
+          </w:rPr>
+        </w:r>
+        <w:r>
+          <w:rPr>
+            <w:noProof/>
+            <w:webHidden/>
+          </w:rPr>
+          <w:fldChar w:fldCharType="separate"/>
+        </w:r>
+        <w:r>
+          <w:rPr>
+            <w:noProof/>
+            <w:webHidden/>
+          </w:rPr>
+          <w:t>7</w:t>
+        </w:r>
+        <w:r>
+          <w:rPr>
+            <w:noProof/>
+            <w:webHidden/>
+          </w:rPr>
+          <w:fldChar w:fldCharType="end"/>
+        </w:r>
+      </w:hyperlink>
+    </w:p>
+    <w:p>
+      <w:pPr>
+        <w:pStyle w:val="TOC2"/>
+        <w:tabs>
+          <w:tab w:val="right" w:leader="dot" w:pos="9062"/>
+        </w:tabs>
+        <w:rPr>
+          <w:rFonts w:eastAsiaTheme="minorEastAsia"/>
+          <w:noProof/>
+          <w:lang w:eastAsia="nl-NL"/>
+        </w:rPr>
+      </w:pPr>
+      <w:hyperlink w:anchor="_Toc83303688" w:history="1">
+        <w:r>
+          <w:rPr>
+            <w:rStyle w:val="Hyperlink"/>
+            <w:noProof/>
+          </w:rPr>
+          <w:t>Functie: Verwijderen en veranderen van gebruikers voor admin</w:t>
+        </w:r>
+        <w:r>
+          <w:rPr>
+            <w:noProof/>
+            <w:webHidden/>
+          </w:rPr>
+          <w:tab/>
+        </w:r>
+        <w:r>
+          <w:rPr>
+            <w:noProof/>
+            <w:webHidden/>
+          </w:rPr>
+          <w:fldChar w:fldCharType="begin"/>
+        </w:r>
+        <w:r>
+          <w:rPr>
+            <w:noProof/>
+            <w:webHidden/>
+          </w:rPr>
+          <w:instrText xml:space="preserve"> PAGEREF _Toc83303688 \h </w:instrText>
+        </w:r>
+        <w:r>
+          <w:rPr>
+            <w:noProof/>
+            <w:webHidden/>
+          </w:rPr>
+        </w:r>
+        <w:r>
+          <w:rPr>
+            <w:noProof/>
+            <w:webHidden/>
+          </w:rPr>
+          <w:fldChar w:fldCharType="separate"/>
+        </w:r>
+        <w:r>
+          <w:rPr>
+            <w:noProof/>
+            <w:webHidden/>
+          </w:rPr>
+          <w:t>7</w:t>
+        </w:r>
+        <w:r>
+          <w:rPr>
+            <w:noProof/>
+            <w:webHidden/>
+          </w:rPr>
+          <w:fldChar w:fldCharType="end"/>
+        </w:r>
+      </w:hyperlink>
+    </w:p>
+    <w:p>
+      <w:pPr>
+        <w:pStyle w:val="TOC2"/>
+        <w:tabs>
+          <w:tab w:val="right" w:leader="dot" w:pos="9062"/>
+        </w:tabs>
+        <w:rPr>
+          <w:rFonts w:eastAsiaTheme="minorEastAsia"/>
+          <w:noProof/>
+          <w:lang w:eastAsia="nl-NL"/>
+        </w:rPr>
+      </w:pPr>
+      <w:hyperlink w:anchor="_Toc83303689" w:history="1">
+        <w:r>
+          <w:rPr>
+            <w:rStyle w:val="Hyperlink"/>
+            <w:noProof/>
+          </w:rPr>
+          <w:t>Functie: in-klok func</w:t>
+        </w:r>
+        <w:r>
+          <w:rPr>
+            <w:rStyle w:val="Hyperlink"/>
+            <w:noProof/>
+          </w:rPr>
+          <w:t>t</w:t>
+        </w:r>
+        <w:r>
+          <w:rPr>
+            <w:rStyle w:val="Hyperlink"/>
+            <w:noProof/>
+          </w:rPr>
+          <w:t>ie voor gebruikers</w:t>
+        </w:r>
+        <w:r>
+          <w:rPr>
+            <w:noProof/>
+            <w:webHidden/>
+          </w:rPr>
+          <w:tab/>
+        </w:r>
+        <w:r>
+          <w:rPr>
+            <w:noProof/>
+            <w:webHidden/>
+          </w:rPr>
+          <w:fldChar w:fldCharType="begin"/>
+        </w:r>
+        <w:r>
+          <w:rPr>
+            <w:noProof/>
+            <w:webHidden/>
+          </w:rPr>
+          <w:instrText xml:space="preserve"> PAGEREF _Toc83303689 \h </w:instrText>
+        </w:r>
+        <w:r>
+          <w:rPr>
+            <w:noProof/>
+            <w:webHidden/>
+          </w:rPr>
+        </w:r>
+        <w:r>
+          <w:rPr>
+            <w:noProof/>
+            <w:webHidden/>
+          </w:rPr>
+          <w:fldChar w:fldCharType="separate"/>
+        </w:r>
+        <w:r>
+          <w:rPr>
+            <w:noProof/>
+            <w:webHidden/>
+          </w:rPr>
+          <w:t>8</w:t>
+        </w:r>
+        <w:r>
+          <w:rPr>
+            <w:noProof/>
+            <w:webHidden/>
+          </w:rPr>
+          <w:fldChar w:fldCharType="end"/>
+        </w:r>
+      </w:hyperlink>
+    </w:p>
+    <w:p>
+      <w:pPr>
+        <w:pStyle w:val="TOC2"/>
+        <w:tabs>
+          <w:tab w:val="right" w:leader="dot" w:pos="9062"/>
+        </w:tabs>
+        <w:rPr>
+          <w:rFonts w:eastAsiaTheme="minorEastAsia"/>
+          <w:noProof/>
+          <w:lang w:eastAsia="nl-NL"/>
+        </w:rPr>
+      </w:pPr>
+      <w:hyperlink w:anchor="_Toc83303690" w:history="1">
+        <w:r>
+          <w:rPr>
+            <w:rStyle w:val="Hyperlink"/>
+            <w:noProof/>
+          </w:rPr>
+          <w:t>Functie: Overzicht van gewerkte uren(gebruikers) tegenover ingeplande uren(gebruikers) voor admin</w:t>
+        </w:r>
+        <w:r>
+          <w:rPr>
+            <w:noProof/>
+            <w:webHidden/>
+          </w:rPr>
+          <w:tab/>
+        </w:r>
+        <w:r>
+          <w:rPr>
+            <w:noProof/>
+            <w:webHidden/>
+          </w:rPr>
+          <w:fldChar w:fldCharType="begin"/>
+        </w:r>
+        <w:r>
+          <w:rPr>
+            <w:noProof/>
+            <w:webHidden/>
+          </w:rPr>
+          <w:instrText xml:space="preserve"> PAGEREF _Toc83303690 \h </w:instrText>
+        </w:r>
+        <w:r>
+          <w:rPr>
+            <w:noProof/>
+            <w:webHidden/>
+          </w:rPr>
+        </w:r>
+        <w:r>
+          <w:rPr>
+            <w:noProof/>
+            <w:webHidden/>
+          </w:rPr>
+          <w:fldChar w:fldCharType="separate"/>
+        </w:r>
+        <w:r>
+          <w:rPr>
+            <w:noProof/>
+            <w:webHidden/>
+          </w:rPr>
+          <w:t>8</w:t>
         </w:r>
         <w:r>
           <w:rPr>
@@ -1495,7 +1926,7 @@
           <w:lang w:eastAsia="nl-NL"/>
         </w:rPr>
       </w:pPr>
-      <w:hyperlink w:anchor="_Toc5827133" w:history="1">
+      <w:hyperlink w:anchor="_Toc83303691" w:history="1">
         <w:r>
           <w:rPr>
             <w:rStyle w:val="Hyperlink"/>
@@ -1522,7 +1953,7 @@
             <w:noProof/>
             <w:webHidden/>
           </w:rPr>
-          <w:instrText xml:space="preserve"> PAGEREF _Toc5827133 \h </w:instrText>
+          <w:instrText xml:space="preserve"> PAGEREF _Toc83303691 \h </w:instrText>
         </w:r>
         <w:r>
           <w:rPr>
@@ -1542,7 +1973,7 @@
             <w:noProof/>
             <w:webHidden/>
           </w:rPr>
-          <w:t>3</w:t>
+          <w:t>9</w:t>
         </w:r>
         <w:r>
           <w:rPr>
@@ -1565,7 +1996,7 @@
           <w:lang w:eastAsia="nl-NL"/>
         </w:rPr>
       </w:pPr>
-      <w:hyperlink w:anchor="_Toc5827134" w:history="1">
+      <w:hyperlink w:anchor="_Toc83303692" w:history="1">
         <w:r>
           <w:rPr>
             <w:rStyle w:val="Hyperlink"/>
@@ -1592,7 +2023,7 @@
             <w:noProof/>
             <w:webHidden/>
           </w:rPr>
-          <w:instrText xml:space="preserve"> PAGEREF _Toc5827134 \h </w:instrText>
+          <w:instrText xml:space="preserve"> PAGEREF _Toc83303692 \h </w:instrText>
         </w:r>
         <w:r>
           <w:rPr>
@@ -1612,7 +2043,7 @@
             <w:noProof/>
             <w:webHidden/>
           </w:rPr>
-          <w:t>3</w:t>
+          <w:t>10</w:t>
         </w:r>
         <w:r>
           <w:rPr>
@@ -1650,7 +2081,6 @@
       </w:r>
     </w:p>
     <w:bookmarkStart w:id="5" w:name="_Toc2080248"/>
-    <w:bookmarkStart w:id="6" w:name="_Toc5827125"/>
     <w:p>
       <w:pPr>
         <w:pStyle w:val="Heading1"/>
@@ -1665,6 +2095,7 @@
       <w:r>
         <w:fldChar w:fldCharType="separate"/>
       </w:r>
+      <w:bookmarkStart w:id="6" w:name="_Toc83303677"/>
       <w:r>
         <w:rPr>
           <w:rStyle w:val="Hyperlink"/>
@@ -1682,7 +2113,7 @@
         <w:pStyle w:val="Heading2"/>
       </w:pPr>
       <w:bookmarkStart w:id="7" w:name="_Toc2080249"/>
-      <w:bookmarkStart w:id="8" w:name="_Toc5827126"/>
+      <w:bookmarkStart w:id="8" w:name="_Toc83303678"/>
       <w:r>
         <w:t xml:space="preserve">Over </w:t>
       </w:r>
@@ -1708,7 +2139,7 @@
         <w:pStyle w:val="Heading2"/>
       </w:pPr>
       <w:bookmarkStart w:id="9" w:name="_Toc2080250"/>
-      <w:bookmarkStart w:id="10" w:name="_Toc5827127"/>
+      <w:bookmarkStart w:id="10" w:name="_Toc83303679"/>
       <w:r>
         <w:t>Over het project en de opdrachtgever</w:t>
       </w:r>
@@ -1717,7 +2148,7 @@
     </w:p>
     <w:p>
       <w:r>
-        <w:t xml:space="preserve">. . . </w:t>
+        <w:t xml:space="preserve">Wij hebben een opdracht gekregen van onze stage begeleider Sander. De bedoeling is dat wij een planning tool en een tijdregistratie tool gaan realiseren. Van de stage begeleider hebben wij de tijd gekregen tot aan het einde van de stage. </w:t>
       </w:r>
     </w:p>
     <w:p>
@@ -1731,7 +2162,6 @@
       </w:pPr>
     </w:p>
     <w:bookmarkStart w:id="11" w:name="_Toc2080251"/>
-    <w:bookmarkStart w:id="12" w:name="_Toc5827128"/>
     <w:p>
       <w:pPr>
         <w:pStyle w:val="Heading1"/>
@@ -1745,6 +2175,7 @@
       <w:r>
         <w:fldChar w:fldCharType="separate"/>
       </w:r>
+      <w:bookmarkStart w:id="12" w:name="_Toc83303680"/>
       <w:r>
         <w:rPr>
           <w:rStyle w:val="Hyperlink"/>
@@ -1779,7 +2210,7 @@
         <w:pStyle w:val="Heading1"/>
       </w:pPr>
       <w:bookmarkStart w:id="13" w:name="_Toc2080252"/>
-      <w:bookmarkStart w:id="14" w:name="_Toc5827129"/>
+      <w:bookmarkStart w:id="14" w:name="_Toc83303681"/>
       <w:r>
         <w:rPr>
           <w:noProof/>
@@ -2013,14 +2444,14 @@
         <w:pStyle w:val="Heading2"/>
       </w:pPr>
       <w:bookmarkStart w:id="15" w:name="_Toc2080253"/>
-      <w:bookmarkStart w:id="16" w:name="_Toc5827130"/>
+      <w:bookmarkStart w:id="16" w:name="_Toc83303682"/>
       <w:r>
         <w:t xml:space="preserve">Functie: </w:t>
       </w:r>
-      <w:r>
-        <w:t>Login</w:t>
-      </w:r>
       <w:bookmarkEnd w:id="15"/>
+      <w:r>
+        <w:t>User login</w:t>
+      </w:r>
       <w:bookmarkEnd w:id="16"/>
     </w:p>
     <w:p>
@@ -2069,7 +2500,11 @@
           <w:tcPr>
             <w:tcW w:w="6657" w:type="dxa"/>
           </w:tcPr>
-          <w:p/>
+          <w:p>
+            <w:r>
+              <w:t>Login</w:t>
+            </w:r>
+          </w:p>
         </w:tc>
       </w:tr>
       <w:tr>
@@ -2087,7 +2522,11 @@
           <w:tcPr>
             <w:tcW w:w="6657" w:type="dxa"/>
           </w:tcPr>
-          <w:p/>
+          <w:p>
+            <w:r>
+              <w:t>Werknemer en/of Werkgever</w:t>
+            </w:r>
+          </w:p>
         </w:tc>
       </w:tr>
       <w:tr>
@@ -2108,7 +2547,11 @@
           <w:tcPr>
             <w:tcW w:w="6657" w:type="dxa"/>
           </w:tcPr>
-          <w:p/>
+          <w:p>
+            <w:r>
+              <w:t>Is op de login pagina gekomen</w:t>
+            </w:r>
+          </w:p>
         </w:tc>
       </w:tr>
       <w:tr>
@@ -2126,7 +2569,11 @@
           <w:tcPr>
             <w:tcW w:w="6657" w:type="dxa"/>
           </w:tcPr>
-          <w:p/>
+          <w:p>
+            <w:r>
+              <w:t>Gebruikt logingegevens die gegeven zijn</w:t>
+            </w:r>
+          </w:p>
         </w:tc>
       </w:tr>
       <w:tr>
@@ -2147,7 +2594,11 @@
           <w:tcPr>
             <w:tcW w:w="6657" w:type="dxa"/>
           </w:tcPr>
-          <w:p/>
+          <w:p>
+            <w:r>
+              <w:t>Gebruikt verkeerde inlog gegevens</w:t>
+            </w:r>
+          </w:p>
         </w:tc>
       </w:tr>
       <w:tr>
@@ -2165,7 +2616,11 @@
           <w:tcPr>
             <w:tcW w:w="6657" w:type="dxa"/>
           </w:tcPr>
-          <w:p/>
+          <w:p>
+            <w:r>
+              <w:t>In succesvol ingelogd</w:t>
+            </w:r>
+          </w:p>
         </w:tc>
       </w:tr>
     </w:tbl>
@@ -2374,14 +2829,11 @@
         <w:jc w:val="center"/>
       </w:pPr>
       <w:r>
-        <w:rPr>
-          <w:noProof/>
-        </w:rPr>
         <w:drawing>
-          <wp:inline distT="0" distB="0" distL="0" distR="0" wp14:anchorId="289669E8" wp14:editId="2D69B8EE">
-            <wp:extent cx="5372253" cy="3908977"/>
-            <wp:effectExtent l="0" t="0" r="0" b="0"/>
-            <wp:docPr id="7" name="Picture 7"/>
+          <wp:inline distT="0" distB="0" distL="0" distR="0" wp14:anchorId="4B5F4000" wp14:editId="394112BC">
+            <wp:extent cx="5760720" cy="3388360"/>
+            <wp:effectExtent l="0" t="0" r="0" b="2540"/>
+            <wp:docPr id="13" name="Picture 13" descr="A picture containing diagram&#10;&#10;Description automatically generated"/>
             <wp:cNvGraphicFramePr>
               <a:graphicFrameLocks xmlns:a="http://schemas.openxmlformats.org/drawingml/2006/main" noChangeAspect="1"/>
             </wp:cNvGraphicFramePr>
@@ -2389,7 +2841,7 @@
               <a:graphicData uri="http://schemas.openxmlformats.org/drawingml/2006/picture">
                 <pic:pic xmlns:pic="http://schemas.openxmlformats.org/drawingml/2006/picture">
                   <pic:nvPicPr>
-                    <pic:cNvPr id="1" name=""/>
+                    <pic:cNvPr id="13" name="Picture 13" descr="A picture containing diagram&#10;&#10;Description automatically generated"/>
                     <pic:cNvPicPr/>
                   </pic:nvPicPr>
                   <pic:blipFill>
@@ -2401,7 +2853,7 @@
                   <pic:spPr>
                     <a:xfrm>
                       <a:off x="0" y="0"/>
-                      <a:ext cx="5393888" cy="3924719"/>
+                      <a:ext cx="5760720" cy="3388360"/>
                     </a:xfrm>
                     <a:prstGeom prst="rect">
                       <a:avLst/>
@@ -2422,21 +2874,15 @@
         <w:pStyle w:val="Heading2"/>
       </w:pPr>
       <w:bookmarkStart w:id="19" w:name="_Toc2080256"/>
-      <w:bookmarkStart w:id="20" w:name="_Toc5827131"/>
+      <w:bookmarkStart w:id="20" w:name="_Toc83303683"/>
       <w:r>
         <w:lastRenderedPageBreak/>
         <w:t xml:space="preserve">Functie: </w:t>
       </w:r>
-      <w:r>
-        <w:t>Functie</w:t>
-      </w:r>
-      <w:r>
-        <w:t>naam</w:t>
-      </w:r>
-      <w:r>
-        <w:t xml:space="preserve"> 2</w:t>
-      </w:r>
       <w:bookmarkEnd w:id="19"/>
+      <w:r>
+        <w:t>Rooster voor gebruikers</w:t>
+      </w:r>
       <w:bookmarkEnd w:id="20"/>
     </w:p>
     <w:p>
@@ -2477,7 +2923,11 @@
           <w:tcPr>
             <w:tcW w:w="6657" w:type="dxa"/>
           </w:tcPr>
-          <w:p/>
+          <w:p>
+            <w:r>
+              <w:t>Rooster voor gebruikers</w:t>
+            </w:r>
+          </w:p>
         </w:tc>
       </w:tr>
       <w:tr>
@@ -2495,7 +2945,11 @@
           <w:tcPr>
             <w:tcW w:w="6657" w:type="dxa"/>
           </w:tcPr>
-          <w:p/>
+          <w:p>
+            <w:r>
+              <w:t>Gebruiker</w:t>
+            </w:r>
+          </w:p>
         </w:tc>
       </w:tr>
       <w:tr>
@@ -2516,7 +2970,11 @@
           <w:tcPr>
             <w:tcW w:w="6657" w:type="dxa"/>
           </w:tcPr>
-          <w:p/>
+          <w:p>
+            <w:r>
+              <w:t>Gebruiker is ingelogd en is op de rooster pagina</w:t>
+            </w:r>
+          </w:p>
         </w:tc>
       </w:tr>
       <w:tr>
@@ -2534,7 +2992,11 @@
           <w:tcPr>
             <w:tcW w:w="6657" w:type="dxa"/>
           </w:tcPr>
-          <w:p/>
+          <w:p>
+            <w:r>
+              <w:t>Gebruiker kan hier zijn rooster bekijken</w:t>
+            </w:r>
+          </w:p>
         </w:tc>
       </w:tr>
       <w:tr>
@@ -2555,7 +3017,14 @@
           <w:tcPr>
             <w:tcW w:w="6657" w:type="dxa"/>
           </w:tcPr>
-          <w:p/>
+          <w:p>
+            <w:r>
+              <w:t xml:space="preserve">Gast </w:t>
+            </w:r>
+            <w:r>
+              <w:t>zal hier niet bij kunnen komen</w:t>
+            </w:r>
+          </w:p>
         </w:tc>
       </w:tr>
       <w:tr>
@@ -2573,7 +3042,11 @@
           <w:tcPr>
             <w:tcW w:w="6657" w:type="dxa"/>
           </w:tcPr>
-          <w:p/>
+          <w:p>
+            <w:r>
+              <w:t>Gebruiker kan succesvol zijn rooster bekijken</w:t>
+            </w:r>
+          </w:p>
         </w:tc>
       </w:tr>
     </w:tbl>
@@ -2601,14 +3074,11 @@
         <w:jc w:val="center"/>
       </w:pPr>
       <w:r>
-        <w:rPr>
-          <w:noProof/>
-        </w:rPr>
         <w:drawing>
-          <wp:inline distT="0" distB="0" distL="0" distR="0" wp14:anchorId="4BE85F85" wp14:editId="2CA56216">
-            <wp:extent cx="5372253" cy="3908977"/>
+          <wp:inline distT="0" distB="0" distL="0" distR="0" wp14:anchorId="16D2CBF8" wp14:editId="77BD76E4">
+            <wp:extent cx="5760720" cy="3037205"/>
             <wp:effectExtent l="0" t="0" r="0" b="0"/>
-            <wp:docPr id="10" name="Picture 10"/>
+            <wp:docPr id="14" name="Picture 14" descr="Graphical user interface, application&#10;&#10;Description automatically generated"/>
             <wp:cNvGraphicFramePr>
               <a:graphicFrameLocks xmlns:a="http://schemas.openxmlformats.org/drawingml/2006/main" noChangeAspect="1"/>
             </wp:cNvGraphicFramePr>
@@ -2616,11 +3086,11 @@
               <a:graphicData uri="http://schemas.openxmlformats.org/drawingml/2006/picture">
                 <pic:pic xmlns:pic="http://schemas.openxmlformats.org/drawingml/2006/picture">
                   <pic:nvPicPr>
-                    <pic:cNvPr id="1" name=""/>
+                    <pic:cNvPr id="14" name="Picture 14" descr="Graphical user interface, application&#10;&#10;Description automatically generated"/>
                     <pic:cNvPicPr/>
                   </pic:nvPicPr>
                   <pic:blipFill>
-                    <a:blip r:embed="rId13"/>
+                    <a:blip r:embed="rId14"/>
                     <a:stretch>
                       <a:fillRect/>
                     </a:stretch>
@@ -2628,7 +3098,7 @@
                   <pic:spPr>
                     <a:xfrm>
                       <a:off x="0" y="0"/>
-                      <a:ext cx="5393888" cy="3924719"/>
+                      <a:ext cx="5760720" cy="3037205"/>
                     </a:xfrm>
                     <a:prstGeom prst="rect">
                       <a:avLst/>
@@ -2646,14 +3116,14 @@
         <w:pStyle w:val="Heading2"/>
       </w:pPr>
       <w:bookmarkStart w:id="23" w:name="_Toc2080259"/>
-      <w:bookmarkStart w:id="24" w:name="_Toc5827132"/>
-      <w:r>
-        <w:t xml:space="preserve">Functie: Functienaam </w:t>
-      </w:r>
-      <w:r>
-        <w:t>3</w:t>
+      <w:bookmarkStart w:id="24" w:name="_Toc83303684"/>
+      <w:r>
+        <w:t xml:space="preserve">Functie: </w:t>
       </w:r>
       <w:bookmarkEnd w:id="23"/>
+      <w:r>
+        <w:t>Beschikbaarheid gebruikers</w:t>
+      </w:r>
       <w:bookmarkEnd w:id="24"/>
     </w:p>
     <w:p>
@@ -2665,6 +3135,9 @@
         <w:t>Functionele beschrijving</w:t>
       </w:r>
       <w:bookmarkEnd w:id="25"/>
+      <w:r>
+        <w:tab/>
+      </w:r>
     </w:p>
     <w:tbl>
       <w:tblPr>
@@ -2694,7 +3167,11 @@
           <w:tcPr>
             <w:tcW w:w="6657" w:type="dxa"/>
           </w:tcPr>
-          <w:p/>
+          <w:p>
+            <w:r>
+              <w:t>Beschikbaarheid gebruikers</w:t>
+            </w:r>
+          </w:p>
         </w:tc>
       </w:tr>
       <w:tr>
@@ -2712,7 +3189,11 @@
           <w:tcPr>
             <w:tcW w:w="6657" w:type="dxa"/>
           </w:tcPr>
-          <w:p/>
+          <w:p>
+            <w:r>
+              <w:t>Gebruiker</w:t>
+            </w:r>
+          </w:p>
         </w:tc>
       </w:tr>
       <w:tr>
@@ -2733,7 +3214,11 @@
           <w:tcPr>
             <w:tcW w:w="6657" w:type="dxa"/>
           </w:tcPr>
-          <w:p/>
+          <w:p>
+            <w:r>
+              <w:t>Gebruiker is ingelogd en is op de rooster pagina</w:t>
+            </w:r>
+          </w:p>
         </w:tc>
       </w:tr>
       <w:tr>
@@ -2751,7 +3236,11 @@
           <w:tcPr>
             <w:tcW w:w="6657" w:type="dxa"/>
           </w:tcPr>
-          <w:p/>
+          <w:p>
+            <w:r>
+              <w:t>Gebruiker kan zijn beschikbaarheid invoeren</w:t>
+            </w:r>
+          </w:p>
         </w:tc>
       </w:tr>
       <w:tr>
@@ -2772,7 +3261,11 @@
           <w:tcPr>
             <w:tcW w:w="6657" w:type="dxa"/>
           </w:tcPr>
-          <w:p/>
+          <w:p>
+            <w:r>
+              <w:t>Gasten zijn niet toegestaan en beschikbaarheid tijden mogen niet buiten de werktijden komen</w:t>
+            </w:r>
+          </w:p>
         </w:tc>
       </w:tr>
       <w:tr>
@@ -2790,7 +3283,11 @@
           <w:tcPr>
             <w:tcW w:w="6657" w:type="dxa"/>
           </w:tcPr>
-          <w:p/>
+          <w:p>
+            <w:r>
+              <w:t>Gebruiker heeft zijn beschikbaarheid doorgegeven</w:t>
+            </w:r>
+          </w:p>
         </w:tc>
       </w:tr>
     </w:tbl>
@@ -2805,7 +3302,6 @@
       </w:pPr>
       <w:bookmarkStart w:id="26" w:name="_Toc2080261"/>
       <w:r>
-        <w:lastRenderedPageBreak/>
         <w:t>Wireframe</w:t>
       </w:r>
       <w:bookmarkEnd w:id="26"/>
@@ -2817,47 +3313,1164 @@
       <w:pPr>
         <w:jc w:val="center"/>
       </w:pPr>
-      <w:r>
-        <w:rPr>
-          <w:noProof/>
-        </w:rPr>
-        <w:drawing>
-          <wp:inline distT="0" distB="0" distL="0" distR="0" wp14:anchorId="5FB0A7A1" wp14:editId="171BA9D3">
-            <wp:extent cx="5372253" cy="3908977"/>
-            <wp:effectExtent l="0" t="0" r="0" b="0"/>
-            <wp:docPr id="12" name="Picture 12"/>
-            <wp:cNvGraphicFramePr>
-              <a:graphicFrameLocks xmlns:a="http://schemas.openxmlformats.org/drawingml/2006/main" noChangeAspect="1"/>
-            </wp:cNvGraphicFramePr>
-            <a:graphic xmlns:a="http://schemas.openxmlformats.org/drawingml/2006/main">
-              <a:graphicData uri="http://schemas.openxmlformats.org/drawingml/2006/picture">
-                <pic:pic xmlns:pic="http://schemas.openxmlformats.org/drawingml/2006/picture">
-                  <pic:nvPicPr>
-                    <pic:cNvPr id="1" name=""/>
-                    <pic:cNvPicPr/>
-                  </pic:nvPicPr>
-                  <pic:blipFill>
-                    <a:blip r:embed="rId13"/>
-                    <a:stretch>
-                      <a:fillRect/>
-                    </a:stretch>
-                  </pic:blipFill>
-                  <pic:spPr>
-                    <a:xfrm>
-                      <a:off x="0" y="0"/>
-                      <a:ext cx="5393888" cy="3924719"/>
-                    </a:xfrm>
-                    <a:prstGeom prst="rect">
-                      <a:avLst/>
-                    </a:prstGeom>
-                  </pic:spPr>
-                </pic:pic>
-              </a:graphicData>
-            </a:graphic>
-          </wp:inline>
-        </w:drawing>
-      </w:r>
     </w:p>
+    <w:p/>
+    <w:p>
+      <w:pPr>
+        <w:pStyle w:val="Heading2"/>
+      </w:pPr>
+      <w:bookmarkStart w:id="27" w:name="_Toc83303685"/>
+      <w:r>
+        <w:t xml:space="preserve">Functie: </w:t>
+      </w:r>
+      <w:r>
+        <w:t>Overzicht van beschikbaarheid voor admin</w:t>
+      </w:r>
+      <w:bookmarkEnd w:id="27"/>
+    </w:p>
+    <w:p>
+      <w:pPr>
+        <w:pStyle w:val="Heading3"/>
+      </w:pPr>
+      <w:r>
+        <w:t>Functionele beschrijving</w:t>
+      </w:r>
+      <w:r>
+        <w:tab/>
+      </w:r>
+    </w:p>
+    <w:tbl>
+      <w:tblPr>
+        <w:tblStyle w:val="GridTable4-Accent1"/>
+        <w:tblW w:w="0" w:type="auto"/>
+        <w:tblLook w:val="0400" w:firstRow="0" w:lastRow="0" w:firstColumn="0" w:lastColumn="0" w:noHBand="0" w:noVBand="1"/>
+      </w:tblPr>
+      <w:tblGrid>
+        <w:gridCol w:w="2405"/>
+        <w:gridCol w:w="6657"/>
+      </w:tblGrid>
+      <w:tr>
+        <w:trPr>
+          <w:cnfStyle w:val="000000100000" w:firstRow="0" w:lastRow="0" w:firstColumn="0" w:lastColumn="0" w:oddVBand="0" w:evenVBand="0" w:oddHBand="1" w:evenHBand="0" w:firstRowFirstColumn="0" w:firstRowLastColumn="0" w:lastRowFirstColumn="0" w:lastRowLastColumn="0"/>
+        </w:trPr>
+        <w:tc>
+          <w:tcPr>
+            <w:tcW w:w="2405" w:type="dxa"/>
+          </w:tcPr>
+          <w:p>
+            <w:r>
+              <w:t>Naam van de functie</w:t>
+            </w:r>
+          </w:p>
+        </w:tc>
+        <w:tc>
+          <w:tcPr>
+            <w:tcW w:w="6657" w:type="dxa"/>
+          </w:tcPr>
+          <w:p>
+            <w:r>
+              <w:t>Overzicht van beschikbaarheid voor admin</w:t>
+            </w:r>
+          </w:p>
+        </w:tc>
+      </w:tr>
+      <w:tr>
+        <w:tc>
+          <w:tcPr>
+            <w:tcW w:w="2405" w:type="dxa"/>
+          </w:tcPr>
+          <w:p>
+            <w:r>
+              <w:t>Actor</w:t>
+            </w:r>
+          </w:p>
+        </w:tc>
+        <w:tc>
+          <w:tcPr>
+            <w:tcW w:w="6657" w:type="dxa"/>
+          </w:tcPr>
+          <w:p>
+            <w:r>
+              <w:t>Admin</w:t>
+            </w:r>
+            <w:r>
+              <w:t>istrator</w:t>
+            </w:r>
+          </w:p>
+        </w:tc>
+      </w:tr>
+      <w:tr>
+        <w:trPr>
+          <w:cnfStyle w:val="000000100000" w:firstRow="0" w:lastRow="0" w:firstColumn="0" w:lastColumn="0" w:oddVBand="0" w:evenVBand="0" w:oddHBand="1" w:evenHBand="0" w:firstRowFirstColumn="0" w:firstRowLastColumn="0" w:lastRowFirstColumn="0" w:lastRowLastColumn="0"/>
+        </w:trPr>
+        <w:tc>
+          <w:tcPr>
+            <w:tcW w:w="2405" w:type="dxa"/>
+          </w:tcPr>
+          <w:p>
+            <w:r>
+              <w:t>Preconditie</w:t>
+            </w:r>
+          </w:p>
+        </w:tc>
+        <w:tc>
+          <w:tcPr>
+            <w:tcW w:w="6657" w:type="dxa"/>
+          </w:tcPr>
+          <w:p>
+            <w:r>
+              <w:t>Gebruiker is ingelogd als admin</w:t>
+            </w:r>
+          </w:p>
+        </w:tc>
+      </w:tr>
+      <w:tr>
+        <w:tc>
+          <w:tcPr>
+            <w:tcW w:w="2405" w:type="dxa"/>
+          </w:tcPr>
+          <w:p>
+            <w:r>
+              <w:lastRenderedPageBreak/>
+              <w:t>Beschrijving</w:t>
+            </w:r>
+          </w:p>
+        </w:tc>
+        <w:tc>
+          <w:tcPr>
+            <w:tcW w:w="6657" w:type="dxa"/>
+          </w:tcPr>
+          <w:p>
+            <w:r>
+              <w:t>Admin kan het overzicht zien van de beschikbaarheden van de gebruikers</w:t>
+            </w:r>
+          </w:p>
+        </w:tc>
+      </w:tr>
+      <w:tr>
+        <w:trPr>
+          <w:cnfStyle w:val="000000100000" w:firstRow="0" w:lastRow="0" w:firstColumn="0" w:lastColumn="0" w:oddVBand="0" w:evenVBand="0" w:oddHBand="1" w:evenHBand="0" w:firstRowFirstColumn="0" w:firstRowLastColumn="0" w:lastRowFirstColumn="0" w:lastRowLastColumn="0"/>
+        </w:trPr>
+        <w:tc>
+          <w:tcPr>
+            <w:tcW w:w="2405" w:type="dxa"/>
+          </w:tcPr>
+          <w:p>
+            <w:r>
+              <w:t>Uitzonderingen</w:t>
+            </w:r>
+          </w:p>
+        </w:tc>
+        <w:tc>
+          <w:tcPr>
+            <w:tcW w:w="6657" w:type="dxa"/>
+          </w:tcPr>
+          <w:p>
+            <w:r>
+              <w:t>Gasten en gebruikers zijn niet toegestaan</w:t>
+            </w:r>
+          </w:p>
+        </w:tc>
+      </w:tr>
+      <w:tr>
+        <w:tc>
+          <w:tcPr>
+            <w:tcW w:w="2405" w:type="dxa"/>
+          </w:tcPr>
+          <w:p>
+            <w:r>
+              <w:t>Postconditie</w:t>
+            </w:r>
+          </w:p>
+        </w:tc>
+        <w:tc>
+          <w:tcPr>
+            <w:tcW w:w="6657" w:type="dxa"/>
+          </w:tcPr>
+          <w:p>
+            <w:r>
+              <w:t xml:space="preserve">Admin kan de beschikbaarheden zien van </w:t>
+            </w:r>
+            <w:r>
+              <w:t>de</w:t>
+            </w:r>
+            <w:r>
+              <w:t xml:space="preserve"> gebruikers</w:t>
+            </w:r>
+            <w:r>
+              <w:t xml:space="preserve"> die zijn beschikbaarheid heeft ingevoerd</w:t>
+            </w:r>
+          </w:p>
+        </w:tc>
+      </w:tr>
+    </w:tbl>
+    <w:p/>
+    <w:p>
+      <w:pPr>
+        <w:pStyle w:val="Heading3"/>
+      </w:pPr>
+      <w:r>
+        <w:t xml:space="preserve">Wireframe </w:t>
+      </w:r>
+    </w:p>
+    <w:p>
+      <w:pPr>
+        <w:jc w:val="center"/>
+      </w:pPr>
+    </w:p>
+    <w:p/>
+    <w:p/>
+    <w:p/>
+    <w:p/>
+    <w:p/>
+    <w:p>
+      <w:pPr>
+        <w:pStyle w:val="Heading2"/>
+      </w:pPr>
+      <w:bookmarkStart w:id="28" w:name="_Toc83303686"/>
+      <w:r>
+        <w:t xml:space="preserve">Functie: </w:t>
+      </w:r>
+      <w:r>
+        <w:t>Overzicht van gebruikers voor admin</w:t>
+      </w:r>
+      <w:bookmarkEnd w:id="28"/>
+      <w:r>
+        <w:tab/>
+      </w:r>
+    </w:p>
+    <w:p>
+      <w:pPr>
+        <w:pStyle w:val="Heading3"/>
+      </w:pPr>
+      <w:r>
+        <w:t>Functionele beschrijving</w:t>
+      </w:r>
+      <w:r>
+        <w:tab/>
+      </w:r>
+    </w:p>
+    <w:tbl>
+      <w:tblPr>
+        <w:tblStyle w:val="GridTable4-Accent1"/>
+        <w:tblW w:w="0" w:type="auto"/>
+        <w:tblLook w:val="0400" w:firstRow="0" w:lastRow="0" w:firstColumn="0" w:lastColumn="0" w:noHBand="0" w:noVBand="1"/>
+      </w:tblPr>
+      <w:tblGrid>
+        <w:gridCol w:w="2405"/>
+        <w:gridCol w:w="6657"/>
+      </w:tblGrid>
+      <w:tr>
+        <w:trPr>
+          <w:cnfStyle w:val="000000100000" w:firstRow="0" w:lastRow="0" w:firstColumn="0" w:lastColumn="0" w:oddVBand="0" w:evenVBand="0" w:oddHBand="1" w:evenHBand="0" w:firstRowFirstColumn="0" w:firstRowLastColumn="0" w:lastRowFirstColumn="0" w:lastRowLastColumn="0"/>
+        </w:trPr>
+        <w:tc>
+          <w:tcPr>
+            <w:tcW w:w="2405" w:type="dxa"/>
+          </w:tcPr>
+          <w:p>
+            <w:r>
+              <w:t>Naam van de functie</w:t>
+            </w:r>
+          </w:p>
+        </w:tc>
+        <w:tc>
+          <w:tcPr>
+            <w:tcW w:w="6657" w:type="dxa"/>
+          </w:tcPr>
+          <w:p>
+            <w:r>
+              <w:t>Overzicht van gebruikers voor admin</w:t>
+            </w:r>
+          </w:p>
+        </w:tc>
+      </w:tr>
+      <w:tr>
+        <w:tc>
+          <w:tcPr>
+            <w:tcW w:w="2405" w:type="dxa"/>
+          </w:tcPr>
+          <w:p>
+            <w:r>
+              <w:t>Actor</w:t>
+            </w:r>
+          </w:p>
+        </w:tc>
+        <w:tc>
+          <w:tcPr>
+            <w:tcW w:w="6657" w:type="dxa"/>
+          </w:tcPr>
+          <w:p>
+            <w:r>
+              <w:t>Administrator</w:t>
+            </w:r>
+          </w:p>
+        </w:tc>
+      </w:tr>
+      <w:tr>
+        <w:trPr>
+          <w:cnfStyle w:val="000000100000" w:firstRow="0" w:lastRow="0" w:firstColumn="0" w:lastColumn="0" w:oddVBand="0" w:evenVBand="0" w:oddHBand="1" w:evenHBand="0" w:firstRowFirstColumn="0" w:firstRowLastColumn="0" w:lastRowFirstColumn="0" w:lastRowLastColumn="0"/>
+        </w:trPr>
+        <w:tc>
+          <w:tcPr>
+            <w:tcW w:w="2405" w:type="dxa"/>
+          </w:tcPr>
+          <w:p>
+            <w:r>
+              <w:t>Preconditie</w:t>
+            </w:r>
+          </w:p>
+        </w:tc>
+        <w:tc>
+          <w:tcPr>
+            <w:tcW w:w="6657" w:type="dxa"/>
+          </w:tcPr>
+          <w:p>
+            <w:r>
+              <w:t>Gebruiker is ingelogd als admin en is op de gebruikers pagina</w:t>
+            </w:r>
+          </w:p>
+        </w:tc>
+      </w:tr>
+      <w:tr>
+        <w:tc>
+          <w:tcPr>
+            <w:tcW w:w="2405" w:type="dxa"/>
+          </w:tcPr>
+          <w:p>
+            <w:r>
+              <w:t>Beschrijving</w:t>
+            </w:r>
+          </w:p>
+        </w:tc>
+        <w:tc>
+          <w:tcPr>
+            <w:tcW w:w="6657" w:type="dxa"/>
+          </w:tcPr>
+          <w:p>
+            <w:r>
+              <w:t>Administrator kan het overzicht zien van elke gebruiker in het systeem</w:t>
+            </w:r>
+          </w:p>
+        </w:tc>
+      </w:tr>
+      <w:tr>
+        <w:trPr>
+          <w:cnfStyle w:val="000000100000" w:firstRow="0" w:lastRow="0" w:firstColumn="0" w:lastColumn="0" w:oddVBand="0" w:evenVBand="0" w:oddHBand="1" w:evenHBand="0" w:firstRowFirstColumn="0" w:firstRowLastColumn="0" w:lastRowFirstColumn="0" w:lastRowLastColumn="0"/>
+        </w:trPr>
+        <w:tc>
+          <w:tcPr>
+            <w:tcW w:w="2405" w:type="dxa"/>
+          </w:tcPr>
+          <w:p>
+            <w:r>
+              <w:t>Uitzonderingen</w:t>
+            </w:r>
+          </w:p>
+        </w:tc>
+        <w:tc>
+          <w:tcPr>
+            <w:tcW w:w="6657" w:type="dxa"/>
+          </w:tcPr>
+          <w:p>
+            <w:r>
+              <w:t>Gasten en gebruikers zijn niet toegestaan</w:t>
+            </w:r>
+          </w:p>
+        </w:tc>
+      </w:tr>
+      <w:tr>
+        <w:tc>
+          <w:tcPr>
+            <w:tcW w:w="2405" w:type="dxa"/>
+          </w:tcPr>
+          <w:p>
+            <w:r>
+              <w:t>Postconditie</w:t>
+            </w:r>
+          </w:p>
+        </w:tc>
+        <w:tc>
+          <w:tcPr>
+            <w:tcW w:w="6657" w:type="dxa"/>
+          </w:tcPr>
+          <w:p>
+            <w:r>
+              <w:t>Administrator ziet alle gebruikers</w:t>
+            </w:r>
+          </w:p>
+        </w:tc>
+      </w:tr>
+    </w:tbl>
+    <w:p/>
+    <w:p>
+      <w:pPr>
+        <w:pStyle w:val="Heading3"/>
+      </w:pPr>
+      <w:r>
+        <w:t xml:space="preserve">Wireframe </w:t>
+      </w:r>
+    </w:p>
+    <w:p>
+      <w:pPr>
+        <w:jc w:val="center"/>
+      </w:pPr>
+    </w:p>
+    <w:p>
+      <w:pPr>
+        <w:pStyle w:val="Heading2"/>
+      </w:pPr>
+      <w:bookmarkStart w:id="29" w:name="_Toc83303687"/>
+      <w:r>
+        <w:t xml:space="preserve">Functie: </w:t>
+      </w:r>
+      <w:r>
+        <w:t>Toevoegen</w:t>
+      </w:r>
+      <w:r>
+        <w:t xml:space="preserve"> van gebruikers voor admin</w:t>
+      </w:r>
+      <w:bookmarkEnd w:id="29"/>
+      <w:r>
+        <w:tab/>
+      </w:r>
+    </w:p>
+    <w:p>
+      <w:pPr>
+        <w:pStyle w:val="Heading3"/>
+      </w:pPr>
+      <w:r>
+        <w:t>Functionele beschrijving</w:t>
+      </w:r>
+      <w:r>
+        <w:tab/>
+      </w:r>
+    </w:p>
+    <w:tbl>
+      <w:tblPr>
+        <w:tblStyle w:val="GridTable4-Accent1"/>
+        <w:tblW w:w="0" w:type="auto"/>
+        <w:tblLook w:val="0400" w:firstRow="0" w:lastRow="0" w:firstColumn="0" w:lastColumn="0" w:noHBand="0" w:noVBand="1"/>
+      </w:tblPr>
+      <w:tblGrid>
+        <w:gridCol w:w="2405"/>
+        <w:gridCol w:w="6657"/>
+      </w:tblGrid>
+      <w:tr>
+        <w:trPr>
+          <w:cnfStyle w:val="000000100000" w:firstRow="0" w:lastRow="0" w:firstColumn="0" w:lastColumn="0" w:oddVBand="0" w:evenVBand="0" w:oddHBand="1" w:evenHBand="0" w:firstRowFirstColumn="0" w:firstRowLastColumn="0" w:lastRowFirstColumn="0" w:lastRowLastColumn="0"/>
+        </w:trPr>
+        <w:tc>
+          <w:tcPr>
+            <w:tcW w:w="2405" w:type="dxa"/>
+          </w:tcPr>
+          <w:p>
+            <w:r>
+              <w:t>Naam van de functie</w:t>
+            </w:r>
+          </w:p>
+        </w:tc>
+        <w:tc>
+          <w:tcPr>
+            <w:tcW w:w="6657" w:type="dxa"/>
+          </w:tcPr>
+          <w:p>
+            <w:r>
+              <w:t>Toevoegen</w:t>
+            </w:r>
+            <w:r>
+              <w:t xml:space="preserve"> van gebruikers voor admin</w:t>
+            </w:r>
+          </w:p>
+        </w:tc>
+      </w:tr>
+      <w:tr>
+        <w:tc>
+          <w:tcPr>
+            <w:tcW w:w="2405" w:type="dxa"/>
+          </w:tcPr>
+          <w:p>
+            <w:r>
+              <w:t>Actor</w:t>
+            </w:r>
+          </w:p>
+        </w:tc>
+        <w:tc>
+          <w:tcPr>
+            <w:tcW w:w="6657" w:type="dxa"/>
+          </w:tcPr>
+          <w:p>
+            <w:r>
+              <w:t>Administrator</w:t>
+            </w:r>
+          </w:p>
+        </w:tc>
+      </w:tr>
+      <w:tr>
+        <w:trPr>
+          <w:cnfStyle w:val="000000100000" w:firstRow="0" w:lastRow="0" w:firstColumn="0" w:lastColumn="0" w:oddVBand="0" w:evenVBand="0" w:oddHBand="1" w:evenHBand="0" w:firstRowFirstColumn="0" w:firstRowLastColumn="0" w:lastRowFirstColumn="0" w:lastRowLastColumn="0"/>
+        </w:trPr>
+        <w:tc>
+          <w:tcPr>
+            <w:tcW w:w="2405" w:type="dxa"/>
+          </w:tcPr>
+          <w:p>
+            <w:r>
+              <w:t>Preconditie</w:t>
+            </w:r>
+          </w:p>
+        </w:tc>
+        <w:tc>
+          <w:tcPr>
+            <w:tcW w:w="6657" w:type="dxa"/>
+          </w:tcPr>
+          <w:p>
+            <w:r>
+              <w:t>Gebruiker is ingelogd als admin en is op de gebruikers pagina</w:t>
+            </w:r>
+          </w:p>
+        </w:tc>
+      </w:tr>
+      <w:tr>
+        <w:tc>
+          <w:tcPr>
+            <w:tcW w:w="2405" w:type="dxa"/>
+          </w:tcPr>
+          <w:p>
+            <w:r>
+              <w:t>Beschrijving</w:t>
+            </w:r>
+          </w:p>
+        </w:tc>
+        <w:tc>
+          <w:tcPr>
+            <w:tcW w:w="6657" w:type="dxa"/>
+          </w:tcPr>
+          <w:p>
+            <w:r>
+              <w:t>Als de admin op de toevoegen knop klik zal hij/zij een nieuwe gebruiker aan kunnen maken, die vervolgens zelf in kan loggen</w:t>
+            </w:r>
+          </w:p>
+        </w:tc>
+      </w:tr>
+      <w:tr>
+        <w:trPr>
+          <w:cnfStyle w:val="000000100000" w:firstRow="0" w:lastRow="0" w:firstColumn="0" w:lastColumn="0" w:oddVBand="0" w:evenVBand="0" w:oddHBand="1" w:evenHBand="0" w:firstRowFirstColumn="0" w:firstRowLastColumn="0" w:lastRowFirstColumn="0" w:lastRowLastColumn="0"/>
+        </w:trPr>
+        <w:tc>
+          <w:tcPr>
+            <w:tcW w:w="2405" w:type="dxa"/>
+          </w:tcPr>
+          <w:p>
+            <w:r>
+              <w:t>Uitzonderingen</w:t>
+            </w:r>
+          </w:p>
+        </w:tc>
+        <w:tc>
+          <w:tcPr>
+            <w:tcW w:w="6657" w:type="dxa"/>
+          </w:tcPr>
+          <w:p>
+            <w:r>
+              <w:t>Gasten en gebruikers zijn niet toegestaan</w:t>
+            </w:r>
+          </w:p>
+        </w:tc>
+      </w:tr>
+      <w:tr>
+        <w:tc>
+          <w:tcPr>
+            <w:tcW w:w="2405" w:type="dxa"/>
+          </w:tcPr>
+          <w:p>
+            <w:r>
+              <w:t>Postconditie</w:t>
+            </w:r>
+          </w:p>
+        </w:tc>
+        <w:tc>
+          <w:tcPr>
+            <w:tcW w:w="6657" w:type="dxa"/>
+          </w:tcPr>
+          <w:p>
+            <w:r>
+              <w:t>Administrator heeft een nieuwe gebruiker toegevoegd</w:t>
+            </w:r>
+          </w:p>
+        </w:tc>
+      </w:tr>
+    </w:tbl>
+    <w:p/>
+    <w:p>
+      <w:pPr>
+        <w:pStyle w:val="Heading3"/>
+      </w:pPr>
+      <w:r>
+        <w:t xml:space="preserve">Wireframe </w:t>
+      </w:r>
+    </w:p>
+    <w:p>
+      <w:pPr>
+        <w:jc w:val="center"/>
+      </w:pPr>
+    </w:p>
+    <w:p>
+      <w:pPr>
+        <w:pStyle w:val="Heading2"/>
+      </w:pPr>
+      <w:bookmarkStart w:id="30" w:name="_Toc83303688"/>
+      <w:r>
+        <w:t xml:space="preserve">Functie: </w:t>
+      </w:r>
+      <w:r>
+        <w:t>Verwijderen en veranderen</w:t>
+      </w:r>
+      <w:r>
+        <w:t xml:space="preserve"> van gebruikers voor admin</w:t>
+      </w:r>
+      <w:bookmarkEnd w:id="30"/>
+      <w:r>
+        <w:tab/>
+      </w:r>
+    </w:p>
+    <w:p>
+      <w:pPr>
+        <w:pStyle w:val="Heading3"/>
+      </w:pPr>
+      <w:r>
+        <w:t>Functionele beschrijving</w:t>
+      </w:r>
+      <w:r>
+        <w:tab/>
+      </w:r>
+    </w:p>
+    <w:tbl>
+      <w:tblPr>
+        <w:tblStyle w:val="GridTable4-Accent1"/>
+        <w:tblW w:w="0" w:type="auto"/>
+        <w:tblLook w:val="0400" w:firstRow="0" w:lastRow="0" w:firstColumn="0" w:lastColumn="0" w:noHBand="0" w:noVBand="1"/>
+      </w:tblPr>
+      <w:tblGrid>
+        <w:gridCol w:w="2405"/>
+        <w:gridCol w:w="6657"/>
+      </w:tblGrid>
+      <w:tr>
+        <w:trPr>
+          <w:cnfStyle w:val="000000100000" w:firstRow="0" w:lastRow="0" w:firstColumn="0" w:lastColumn="0" w:oddVBand="0" w:evenVBand="0" w:oddHBand="1" w:evenHBand="0" w:firstRowFirstColumn="0" w:firstRowLastColumn="0" w:lastRowFirstColumn="0" w:lastRowLastColumn="0"/>
+        </w:trPr>
+        <w:tc>
+          <w:tcPr>
+            <w:tcW w:w="2405" w:type="dxa"/>
+          </w:tcPr>
+          <w:p>
+            <w:r>
+              <w:t>Naam van de functie</w:t>
+            </w:r>
+          </w:p>
+        </w:tc>
+        <w:tc>
+          <w:tcPr>
+            <w:tcW w:w="6657" w:type="dxa"/>
+          </w:tcPr>
+          <w:p>
+            <w:r>
+              <w:t>Verwijderen van gebruikers voor admin</w:t>
+            </w:r>
+          </w:p>
+        </w:tc>
+      </w:tr>
+      <w:tr>
+        <w:tc>
+          <w:tcPr>
+            <w:tcW w:w="2405" w:type="dxa"/>
+          </w:tcPr>
+          <w:p>
+            <w:r>
+              <w:t>Actor</w:t>
+            </w:r>
+          </w:p>
+        </w:tc>
+        <w:tc>
+          <w:tcPr>
+            <w:tcW w:w="6657" w:type="dxa"/>
+          </w:tcPr>
+          <w:p>
+            <w:r>
+              <w:t>Administrator</w:t>
+            </w:r>
+          </w:p>
+        </w:tc>
+      </w:tr>
+      <w:tr>
+        <w:trPr>
+          <w:cnfStyle w:val="000000100000" w:firstRow="0" w:lastRow="0" w:firstColumn="0" w:lastColumn="0" w:oddVBand="0" w:evenVBand="0" w:oddHBand="1" w:evenHBand="0" w:firstRowFirstColumn="0" w:firstRowLastColumn="0" w:lastRowFirstColumn="0" w:lastRowLastColumn="0"/>
+        </w:trPr>
+        <w:tc>
+          <w:tcPr>
+            <w:tcW w:w="2405" w:type="dxa"/>
+          </w:tcPr>
+          <w:p>
+            <w:r>
+              <w:lastRenderedPageBreak/>
+              <w:t>Preconditie</w:t>
+            </w:r>
+          </w:p>
+        </w:tc>
+        <w:tc>
+          <w:tcPr>
+            <w:tcW w:w="6657" w:type="dxa"/>
+          </w:tcPr>
+          <w:p>
+            <w:r>
+              <w:t>Gebruiker is ingelogd als admin en is op de gebruikers pagina</w:t>
+            </w:r>
+          </w:p>
+        </w:tc>
+      </w:tr>
+      <w:tr>
+        <w:tc>
+          <w:tcPr>
+            <w:tcW w:w="2405" w:type="dxa"/>
+          </w:tcPr>
+          <w:p>
+            <w:r>
+              <w:t>Beschrijving</w:t>
+            </w:r>
+          </w:p>
+        </w:tc>
+        <w:tc>
+          <w:tcPr>
+            <w:tcW w:w="6657" w:type="dxa"/>
+          </w:tcPr>
+          <w:p>
+            <w:r>
+              <w:t xml:space="preserve">Als de </w:t>
+            </w:r>
+            <w:r>
+              <w:t>admin op veranderen knop klikt kan hij/zij de gebruiker veranderen en tot slot ook verwijderen</w:t>
+            </w:r>
+          </w:p>
+        </w:tc>
+      </w:tr>
+      <w:tr>
+        <w:trPr>
+          <w:cnfStyle w:val="000000100000" w:firstRow="0" w:lastRow="0" w:firstColumn="0" w:lastColumn="0" w:oddVBand="0" w:evenVBand="0" w:oddHBand="1" w:evenHBand="0" w:firstRowFirstColumn="0" w:firstRowLastColumn="0" w:lastRowFirstColumn="0" w:lastRowLastColumn="0"/>
+        </w:trPr>
+        <w:tc>
+          <w:tcPr>
+            <w:tcW w:w="2405" w:type="dxa"/>
+          </w:tcPr>
+          <w:p>
+            <w:r>
+              <w:t>Uitzonderingen</w:t>
+            </w:r>
+          </w:p>
+        </w:tc>
+        <w:tc>
+          <w:tcPr>
+            <w:tcW w:w="6657" w:type="dxa"/>
+          </w:tcPr>
+          <w:p>
+            <w:r>
+              <w:t>Gasten en gebruikers zijn niet toegestaa</w:t>
+            </w:r>
+            <w:r>
+              <w:t>n. Als de gebruiker open uren heeft openstaan zal de gebruiker niet verwijderd worden.</w:t>
+            </w:r>
+          </w:p>
+        </w:tc>
+      </w:tr>
+      <w:tr>
+        <w:tc>
+          <w:tcPr>
+            <w:tcW w:w="2405" w:type="dxa"/>
+          </w:tcPr>
+          <w:p>
+            <w:r>
+              <w:t>Postconditie</w:t>
+            </w:r>
+          </w:p>
+        </w:tc>
+        <w:tc>
+          <w:tcPr>
+            <w:tcW w:w="6657" w:type="dxa"/>
+          </w:tcPr>
+          <w:p>
+            <w:r>
+              <w:t>Administrator heeft een nieuwe gebruiker toegevoegd</w:t>
+            </w:r>
+          </w:p>
+        </w:tc>
+      </w:tr>
+    </w:tbl>
+    <w:p/>
+    <w:p>
+      <w:pPr>
+        <w:pStyle w:val="Heading3"/>
+      </w:pPr>
+      <w:r>
+        <w:t xml:space="preserve">Wireframe </w:t>
+      </w:r>
+    </w:p>
+    <w:p>
+      <w:pPr>
+        <w:jc w:val="center"/>
+      </w:pPr>
+    </w:p>
+    <w:p/>
+    <w:p>
+      <w:pPr>
+        <w:pStyle w:val="Heading2"/>
+      </w:pPr>
+      <w:bookmarkStart w:id="31" w:name="_Toc83303689"/>
+      <w:r>
+        <w:t xml:space="preserve">Functie: </w:t>
+      </w:r>
+      <w:bookmarkEnd w:id="31"/>
+      <w:r>
+        <w:t>In-klok functie voor gebruikers</w:t>
+      </w:r>
+    </w:p>
+    <w:p>
+      <w:pPr>
+        <w:pStyle w:val="Heading3"/>
+      </w:pPr>
+      <w:r>
+        <w:t>Functionele beschrijving</w:t>
+      </w:r>
+      <w:r>
+        <w:tab/>
+      </w:r>
+    </w:p>
+    <w:tbl>
+      <w:tblPr>
+        <w:tblStyle w:val="GridTable4-Accent1"/>
+        <w:tblW w:w="0" w:type="auto"/>
+        <w:tblLook w:val="0400" w:firstRow="0" w:lastRow="0" w:firstColumn="0" w:lastColumn="0" w:noHBand="0" w:noVBand="1"/>
+      </w:tblPr>
+      <w:tblGrid>
+        <w:gridCol w:w="2405"/>
+        <w:gridCol w:w="6657"/>
+      </w:tblGrid>
+      <w:tr>
+        <w:trPr>
+          <w:cnfStyle w:val="000000100000" w:firstRow="0" w:lastRow="0" w:firstColumn="0" w:lastColumn="0" w:oddVBand="0" w:evenVBand="0" w:oddHBand="1" w:evenHBand="0" w:firstRowFirstColumn="0" w:firstRowLastColumn="0" w:lastRowFirstColumn="0" w:lastRowLastColumn="0"/>
+        </w:trPr>
+        <w:tc>
+          <w:tcPr>
+            <w:tcW w:w="2405" w:type="dxa"/>
+          </w:tcPr>
+          <w:p>
+            <w:r>
+              <w:t>Naam van de functie</w:t>
+            </w:r>
+          </w:p>
+        </w:tc>
+        <w:tc>
+          <w:tcPr>
+            <w:tcW w:w="6657" w:type="dxa"/>
+          </w:tcPr>
+          <w:p>
+            <w:r>
+              <w:t>In-klok functie voor gebruikers</w:t>
+            </w:r>
+          </w:p>
+        </w:tc>
+      </w:tr>
+      <w:tr>
+        <w:tc>
+          <w:tcPr>
+            <w:tcW w:w="2405" w:type="dxa"/>
+          </w:tcPr>
+          <w:p>
+            <w:r>
+              <w:t>Actor</w:t>
+            </w:r>
+          </w:p>
+        </w:tc>
+        <w:tc>
+          <w:tcPr>
+            <w:tcW w:w="6657" w:type="dxa"/>
+          </w:tcPr>
+          <w:p>
+            <w:r>
+              <w:t>G</w:t>
+            </w:r>
+            <w:r>
+              <w:t>ebruikers</w:t>
+            </w:r>
+          </w:p>
+        </w:tc>
+      </w:tr>
+      <w:tr>
+        <w:trPr>
+          <w:cnfStyle w:val="000000100000" w:firstRow="0" w:lastRow="0" w:firstColumn="0" w:lastColumn="0" w:oddVBand="0" w:evenVBand="0" w:oddHBand="1" w:evenHBand="0" w:firstRowFirstColumn="0" w:firstRowLastColumn="0" w:lastRowFirstColumn="0" w:lastRowLastColumn="0"/>
+        </w:trPr>
+        <w:tc>
+          <w:tcPr>
+            <w:tcW w:w="2405" w:type="dxa"/>
+          </w:tcPr>
+          <w:p>
+            <w:r>
+              <w:t>Preconditie</w:t>
+            </w:r>
+          </w:p>
+        </w:tc>
+        <w:tc>
+          <w:tcPr>
+            <w:tcW w:w="6657" w:type="dxa"/>
+          </w:tcPr>
+          <w:p>
+            <w:r>
+              <w:t>Gebruiker is succesvol ingelogd en zit op de in-klok pagina</w:t>
+            </w:r>
+          </w:p>
+        </w:tc>
+      </w:tr>
+      <w:tr>
+        <w:tc>
+          <w:tcPr>
+            <w:tcW w:w="2405" w:type="dxa"/>
+          </w:tcPr>
+          <w:p>
+            <w:r>
+              <w:t>Beschrijving</w:t>
+            </w:r>
+          </w:p>
+        </w:tc>
+        <w:tc>
+          <w:tcPr>
+            <w:tcW w:w="6657" w:type="dxa"/>
+          </w:tcPr>
+          <w:p>
+            <w:r>
+              <w:t>Gebruiker klikt op begin dag en aan het einde van de dag klikt hij op einde dag en moet van te voren zijn/haar wachtwoord opnieuw invoeren voor beveiligingsredenen</w:t>
+            </w:r>
+          </w:p>
+        </w:tc>
+      </w:tr>
+      <w:tr>
+        <w:trPr>
+          <w:cnfStyle w:val="000000100000" w:firstRow="0" w:lastRow="0" w:firstColumn="0" w:lastColumn="0" w:oddVBand="0" w:evenVBand="0" w:oddHBand="1" w:evenHBand="0" w:firstRowFirstColumn="0" w:firstRowLastColumn="0" w:lastRowFirstColumn="0" w:lastRowLastColumn="0"/>
+        </w:trPr>
+        <w:tc>
+          <w:tcPr>
+            <w:tcW w:w="2405" w:type="dxa"/>
+          </w:tcPr>
+          <w:p>
+            <w:r>
+              <w:t>Uitzonderingen</w:t>
+            </w:r>
+          </w:p>
+        </w:tc>
+        <w:tc>
+          <w:tcPr>
+            <w:tcW w:w="6657" w:type="dxa"/>
+          </w:tcPr>
+          <w:p>
+            <w:r>
+              <w:t>Een gebruiker kan niet op een andere laptop opnieuw inklokken</w:t>
+            </w:r>
+          </w:p>
+        </w:tc>
+      </w:tr>
+      <w:tr>
+        <w:tc>
+          <w:tcPr>
+            <w:tcW w:w="2405" w:type="dxa"/>
+          </w:tcPr>
+          <w:p>
+            <w:r>
+              <w:t>Postconditie</w:t>
+            </w:r>
+          </w:p>
+        </w:tc>
+        <w:tc>
+          <w:tcPr>
+            <w:tcW w:w="6657" w:type="dxa"/>
+          </w:tcPr>
+          <w:p>
+            <w:r>
+              <w:t>Gebruiker heeft succesvol in-geklokt</w:t>
+            </w:r>
+          </w:p>
+        </w:tc>
+      </w:tr>
+    </w:tbl>
+    <w:p/>
+    <w:p>
+      <w:pPr>
+        <w:pStyle w:val="Heading3"/>
+      </w:pPr>
+      <w:r>
+        <w:t xml:space="preserve">Wireframe </w:t>
+      </w:r>
+    </w:p>
+    <w:p>
+      <w:pPr>
+        <w:pStyle w:val="Heading2"/>
+      </w:pPr>
+      <w:bookmarkStart w:id="32" w:name="_Toc83303690"/>
+      <w:r>
+        <w:t xml:space="preserve">Functie: </w:t>
+      </w:r>
+      <w:r>
+        <w:t>Overzicht van gewerkte uren(gebruikers) tegenover ingeplande uren(gebruikers) voor admin</w:t>
+      </w:r>
+      <w:bookmarkEnd w:id="32"/>
+    </w:p>
+    <w:p>
+      <w:pPr>
+        <w:pStyle w:val="Heading3"/>
+      </w:pPr>
+      <w:r>
+        <w:t>Functionele beschrijving</w:t>
+      </w:r>
+      <w:r>
+        <w:tab/>
+      </w:r>
+    </w:p>
+    <w:tbl>
+      <w:tblPr>
+        <w:tblStyle w:val="GridTable4-Accent1"/>
+        <w:tblW w:w="0" w:type="auto"/>
+        <w:tblLook w:val="0400" w:firstRow="0" w:lastRow="0" w:firstColumn="0" w:lastColumn="0" w:noHBand="0" w:noVBand="1"/>
+      </w:tblPr>
+      <w:tblGrid>
+        <w:gridCol w:w="2405"/>
+        <w:gridCol w:w="6657"/>
+      </w:tblGrid>
+      <w:tr>
+        <w:trPr>
+          <w:cnfStyle w:val="000000100000" w:firstRow="0" w:lastRow="0" w:firstColumn="0" w:lastColumn="0" w:oddVBand="0" w:evenVBand="0" w:oddHBand="1" w:evenHBand="0" w:firstRowFirstColumn="0" w:firstRowLastColumn="0" w:lastRowFirstColumn="0" w:lastRowLastColumn="0"/>
+        </w:trPr>
+        <w:tc>
+          <w:tcPr>
+            <w:tcW w:w="2405" w:type="dxa"/>
+          </w:tcPr>
+          <w:p>
+            <w:r>
+              <w:t>Naam van de functie</w:t>
+            </w:r>
+          </w:p>
+        </w:tc>
+        <w:tc>
+          <w:tcPr>
+            <w:tcW w:w="6657" w:type="dxa"/>
+          </w:tcPr>
+          <w:p/>
+        </w:tc>
+      </w:tr>
+      <w:tr>
+        <w:tc>
+          <w:tcPr>
+            <w:tcW w:w="2405" w:type="dxa"/>
+          </w:tcPr>
+          <w:p>
+            <w:r>
+              <w:t>Actor</w:t>
+            </w:r>
+          </w:p>
+        </w:tc>
+        <w:tc>
+          <w:tcPr>
+            <w:tcW w:w="6657" w:type="dxa"/>
+          </w:tcPr>
+          <w:p/>
+        </w:tc>
+      </w:tr>
+      <w:tr>
+        <w:trPr>
+          <w:cnfStyle w:val="000000100000" w:firstRow="0" w:lastRow="0" w:firstColumn="0" w:lastColumn="0" w:oddVBand="0" w:evenVBand="0" w:oddHBand="1" w:evenHBand="0" w:firstRowFirstColumn="0" w:firstRowLastColumn="0" w:lastRowFirstColumn="0" w:lastRowLastColumn="0"/>
+        </w:trPr>
+        <w:tc>
+          <w:tcPr>
+            <w:tcW w:w="2405" w:type="dxa"/>
+          </w:tcPr>
+          <w:p>
+            <w:r>
+              <w:t>Preconditie</w:t>
+            </w:r>
+          </w:p>
+        </w:tc>
+        <w:tc>
+          <w:tcPr>
+            <w:tcW w:w="6657" w:type="dxa"/>
+          </w:tcPr>
+          <w:p/>
+        </w:tc>
+      </w:tr>
+      <w:tr>
+        <w:tc>
+          <w:tcPr>
+            <w:tcW w:w="2405" w:type="dxa"/>
+          </w:tcPr>
+          <w:p>
+            <w:r>
+              <w:t>Beschrijving</w:t>
+            </w:r>
+          </w:p>
+        </w:tc>
+        <w:tc>
+          <w:tcPr>
+            <w:tcW w:w="6657" w:type="dxa"/>
+          </w:tcPr>
+          <w:p/>
+        </w:tc>
+      </w:tr>
+      <w:tr>
+        <w:trPr>
+          <w:cnfStyle w:val="000000100000" w:firstRow="0" w:lastRow="0" w:firstColumn="0" w:lastColumn="0" w:oddVBand="0" w:evenVBand="0" w:oddHBand="1" w:evenHBand="0" w:firstRowFirstColumn="0" w:firstRowLastColumn="0" w:lastRowFirstColumn="0" w:lastRowLastColumn="0"/>
+        </w:trPr>
+        <w:tc>
+          <w:tcPr>
+            <w:tcW w:w="2405" w:type="dxa"/>
+          </w:tcPr>
+          <w:p>
+            <w:r>
+              <w:t>Uitzonderingen</w:t>
+            </w:r>
+          </w:p>
+        </w:tc>
+        <w:tc>
+          <w:tcPr>
+            <w:tcW w:w="6657" w:type="dxa"/>
+          </w:tcPr>
+          <w:p/>
+        </w:tc>
+      </w:tr>
+      <w:tr>
+        <w:tc>
+          <w:tcPr>
+            <w:tcW w:w="2405" w:type="dxa"/>
+          </w:tcPr>
+          <w:p>
+            <w:r>
+              <w:t>Postconditie</w:t>
+            </w:r>
+          </w:p>
+        </w:tc>
+        <w:tc>
+          <w:tcPr>
+            <w:tcW w:w="6657" w:type="dxa"/>
+          </w:tcPr>
+          <w:p/>
+        </w:tc>
+      </w:tr>
+    </w:tbl>
+    <w:p/>
+    <w:p>
+      <w:pPr>
+        <w:pStyle w:val="Heading3"/>
+      </w:pPr>
+      <w:r>
+        <w:t xml:space="preserve">Wireframe </w:t>
+      </w:r>
+    </w:p>
+    <w:p/>
+    <w:p/>
+    <w:p/>
     <w:p/>
     <w:p>
       <w:pPr>
@@ -2876,8 +4489,8 @@
       <w:pPr>
         <w:pStyle w:val="Heading1"/>
       </w:pPr>
-      <w:bookmarkStart w:id="27" w:name="_Toc2080262"/>
-      <w:bookmarkStart w:id="28" w:name="_Toc5827133"/>
+      <w:bookmarkStart w:id="33" w:name="_Toc2080262"/>
+      <w:bookmarkStart w:id="34" w:name="_Toc83303691"/>
       <w:r>
         <w:rPr>
           <w:noProof/>
@@ -3059,15 +4672,15 @@
           </mc:Fallback>
         </mc:AlternateContent>
       </w:r>
-      <w:hyperlink r:id="rId14" w:anchor="h.p_xITBq9OCDROn" w:history="1">
+      <w:hyperlink r:id="rId15" w:anchor="h.p_xITBq9OCDROn" w:history="1">
         <w:r>
           <w:rPr>
             <w:rStyle w:val="Hyperlink"/>
           </w:rPr>
           <w:t>Navigatiestructuur</w:t>
         </w:r>
-        <w:bookmarkEnd w:id="27"/>
-        <w:bookmarkEnd w:id="28"/>
+        <w:bookmarkEnd w:id="33"/>
+        <w:bookmarkEnd w:id="34"/>
       </w:hyperlink>
     </w:p>
     <w:p>
@@ -3109,7 +4722,7 @@
                     <pic:cNvPicPr/>
                   </pic:nvPicPr>
                   <pic:blipFill>
-                    <a:blip r:embed="rId15"/>
+                    <a:blip r:embed="rId16"/>
                     <a:stretch>
                       <a:fillRect/>
                     </a:stretch>
@@ -3148,8 +4761,8 @@
       <w:pPr>
         <w:pStyle w:val="Heading1"/>
       </w:pPr>
-      <w:bookmarkStart w:id="29" w:name="_Toc2080265"/>
-      <w:bookmarkStart w:id="30" w:name="_Toc5827134"/>
+      <w:bookmarkStart w:id="35" w:name="_Toc2080265"/>
+      <w:bookmarkStart w:id="36" w:name="_Toc83303692"/>
       <w:r>
         <w:rPr>
           <w:noProof/>
@@ -3209,10 +4822,10 @@
                                 <w:lang w:val="en-US"/>
                               </w:rPr>
                             </w:pPr>
-                            <w:bookmarkStart w:id="31" w:name="_Hlk523577088"/>
-                            <w:bookmarkStart w:id="32" w:name="_Hlk523577089"/>
-                            <w:bookmarkStart w:id="33" w:name="_Hlk523577138"/>
-                            <w:bookmarkStart w:id="34" w:name="_Hlk523577139"/>
+                            <w:bookmarkStart w:id="37" w:name="_Hlk523577088"/>
+                            <w:bookmarkStart w:id="38" w:name="_Hlk523577089"/>
+                            <w:bookmarkStart w:id="39" w:name="_Hlk523577138"/>
+                            <w:bookmarkStart w:id="40" w:name="_Hlk523577139"/>
                             <w:r>
                               <w:rPr>
                                 <w:vanish/>
@@ -3263,10 +4876,10 @@
                               </w:rPr>
                               <w:t xml:space="preserve"> t</w:t>
                             </w:r>
-                            <w:bookmarkEnd w:id="31"/>
-                            <w:bookmarkEnd w:id="32"/>
-                            <w:bookmarkEnd w:id="33"/>
-                            <w:bookmarkEnd w:id="34"/>
+                            <w:bookmarkEnd w:id="37"/>
+                            <w:bookmarkEnd w:id="38"/>
+                            <w:bookmarkEnd w:id="39"/>
+                            <w:bookmarkEnd w:id="40"/>
                             <w:r>
                               <w:rPr>
                                 <w:vanish/>
@@ -3310,10 +4923,10 @@
                           <w:lang w:val="en-US"/>
                         </w:rPr>
                       </w:pPr>
-                      <w:bookmarkStart w:id="35" w:name="_Hlk523577088"/>
-                      <w:bookmarkStart w:id="36" w:name="_Hlk523577089"/>
-                      <w:bookmarkStart w:id="37" w:name="_Hlk523577138"/>
-                      <w:bookmarkStart w:id="38" w:name="_Hlk523577139"/>
+                      <w:bookmarkStart w:id="41" w:name="_Hlk523577088"/>
+                      <w:bookmarkStart w:id="42" w:name="_Hlk523577089"/>
+                      <w:bookmarkStart w:id="43" w:name="_Hlk523577138"/>
+                      <w:bookmarkStart w:id="44" w:name="_Hlk523577139"/>
                       <w:r>
                         <w:rPr>
                           <w:vanish/>
@@ -3364,10 +4977,10 @@
                         </w:rPr>
                         <w:t xml:space="preserve"> t</w:t>
                       </w:r>
-                      <w:bookmarkEnd w:id="35"/>
-                      <w:bookmarkEnd w:id="36"/>
-                      <w:bookmarkEnd w:id="37"/>
-                      <w:bookmarkEnd w:id="38"/>
+                      <w:bookmarkEnd w:id="41"/>
+                      <w:bookmarkEnd w:id="42"/>
+                      <w:bookmarkEnd w:id="43"/>
+                      <w:bookmarkEnd w:id="44"/>
                       <w:r>
                         <w:rPr>
                           <w:vanish/>
@@ -3387,15 +5000,15 @@
           </mc:Fallback>
         </mc:AlternateContent>
       </w:r>
-      <w:hyperlink r:id="rId16" w:anchor="h.p_B7VnvpcuT4K2" w:history="1">
+      <w:hyperlink r:id="rId17" w:anchor="h.p_B7VnvpcuT4K2" w:history="1">
         <w:r>
           <w:rPr>
             <w:rStyle w:val="Hyperlink"/>
           </w:rPr>
           <w:t>Akkoord opdrachtgever</w:t>
         </w:r>
-        <w:bookmarkEnd w:id="29"/>
-        <w:bookmarkEnd w:id="30"/>
+        <w:bookmarkEnd w:id="35"/>
+        <w:bookmarkEnd w:id="36"/>
       </w:hyperlink>
     </w:p>
     <w:p>
@@ -3539,7 +5152,7 @@
         </w:rPr>
         <w:t xml:space="preserve">Actuele sjabloon versie datum: </w:t>
       </w:r>
-      <w:bookmarkStart w:id="39" w:name="SjabloonVersie"/>
+      <w:bookmarkStart w:id="45" w:name="SjabloonVersie"/>
       <w:sdt>
         <w:sdtPr>
           <w:rPr>
@@ -3568,7 +5181,7 @@
           </w:r>
         </w:sdtContent>
       </w:sdt>
-      <w:bookmarkEnd w:id="39"/>
+      <w:bookmarkEnd w:id="45"/>
       <w:r>
         <w:rPr>
           <w:vanish/>
@@ -4584,10 +6197,10 @@
       </w:pPr>
     </w:p>
     <w:sectPr>
-      <w:headerReference w:type="default" r:id="rId17"/>
-      <w:footerReference w:type="even" r:id="rId18"/>
-      <w:footerReference w:type="default" r:id="rId19"/>
-      <w:footerReference w:type="first" r:id="rId20"/>
+      <w:headerReference w:type="default" r:id="rId18"/>
+      <w:footerReference w:type="even" r:id="rId19"/>
+      <w:footerReference w:type="default" r:id="rId20"/>
+      <w:footerReference w:type="first" r:id="rId21"/>
       <w:pgSz w:w="11906" w:h="16838"/>
       <w:pgMar w:top="1417" w:right="1417" w:bottom="1417" w:left="1417" w:header="708" w:footer="708" w:gutter="0"/>
       <w:cols w:space="708"/>
@@ -7298,7 +8911,7 @@
   </w:compat>
   <w:rsids>
     <w:rsidRoot w:val="00782B1B"/>
-    <w:rsid w:val="005713F8"/>
+    <w:rsid w:val="00477B33"/>
     <w:rsid w:val="00782B1B"/>
   </w:rsids>
   <m:mathPr>

</xml_diff>